<commit_message>
Draft L2C Q4 2021 report
</commit_message>
<xml_diff>
--- a/quarterly_reports/table_12_ft.docx
+++ b/quarterly_reports/table_12_ft.docx
@@ -242,7 +242,7 @@
                 <w:szCs w:val="22"/>
                 <w:color w:val="000000"/>
               </w:rPr>
-              <w:t xml:space="preserve">196 (71.5)</w:t>
+              <w:t xml:space="preserve">217 (72.1)</w:t>
             </w:r>
           </w:p>
         </w:tc>
@@ -271,7 +271,7 @@
                 <w:szCs w:val="22"/>
                 <w:color w:val="000000"/>
               </w:rPr>
-              <w:t xml:space="preserve">69 (74.2)</w:t>
+              <w:t xml:space="preserve">76 (74.5)</w:t>
             </w:r>
           </w:p>
         </w:tc>
@@ -300,7 +300,7 @@
                 <w:szCs w:val="22"/>
                 <w:color w:val="000000"/>
               </w:rPr>
-              <w:t xml:space="preserve">61 (66.3)</w:t>
+              <w:t xml:space="preserve">69 (68.3)</w:t>
             </w:r>
           </w:p>
         </w:tc>
@@ -329,7 +329,7 @@
                 <w:szCs w:val="22"/>
                 <w:color w:val="000000"/>
               </w:rPr>
-              <w:t xml:space="preserve">66 (74.2)</w:t>
+              <w:t xml:space="preserve">72 (73.5)</w:t>
             </w:r>
           </w:p>
         </w:tc>
@@ -393,7 +393,7 @@
                 <w:szCs w:val="22"/>
                 <w:color w:val="000000"/>
               </w:rPr>
-              <w:t xml:space="preserve">32 (11.7)</w:t>
+              <w:t xml:space="preserve">32 (10.6)</w:t>
             </w:r>
           </w:p>
         </w:tc>
@@ -422,7 +422,7 @@
                 <w:szCs w:val="22"/>
                 <w:color w:val="000000"/>
               </w:rPr>
-              <w:t xml:space="preserve">13 (14.0)</w:t>
+              <w:t xml:space="preserve">13 (12.7)</w:t>
             </w:r>
           </w:p>
         </w:tc>
@@ -451,7 +451,7 @@
                 <w:szCs w:val="22"/>
                 <w:color w:val="000000"/>
               </w:rPr>
-              <w:t xml:space="preserve">11 (12.0)</w:t>
+              <w:t xml:space="preserve">11 (10.9)</w:t>
             </w:r>
           </w:p>
         </w:tc>
@@ -480,7 +480,7 @@
                 <w:szCs w:val="22"/>
                 <w:color w:val="000000"/>
               </w:rPr>
-              <w:t xml:space="preserve">8 (9.0)</w:t>
+              <w:t xml:space="preserve">8 (8.2)</w:t>
             </w:r>
           </w:p>
         </w:tc>
@@ -544,7 +544,7 @@
                 <w:szCs w:val="22"/>
                 <w:color w:val="000000"/>
               </w:rPr>
-              <w:t xml:space="preserve">130 (47.4)</w:t>
+              <w:t xml:space="preserve">143 (47.5)</w:t>
             </w:r>
           </w:p>
         </w:tc>
@@ -573,7 +573,7 @@
                 <w:szCs w:val="22"/>
                 <w:color w:val="000000"/>
               </w:rPr>
-              <w:t xml:space="preserve">43 (46.2)</w:t>
+              <w:t xml:space="preserve">47 (46.1)</w:t>
             </w:r>
           </w:p>
         </w:tc>
@@ -602,7 +602,7 @@
                 <w:szCs w:val="22"/>
                 <w:color w:val="000000"/>
               </w:rPr>
-              <w:t xml:space="preserve">40 (43.5)</w:t>
+              <w:t xml:space="preserve">45 (44.6)</w:t>
             </w:r>
           </w:p>
         </w:tc>
@@ -631,7 +631,7 @@
                 <w:szCs w:val="22"/>
                 <w:color w:val="000000"/>
               </w:rPr>
-              <w:t xml:space="preserve">47 (52.8)</w:t>
+              <w:t xml:space="preserve">51 (52.0)</w:t>
             </w:r>
           </w:p>
         </w:tc>
@@ -699,7 +699,7 @@
                 <w:szCs w:val="22"/>
                 <w:color w:val="000000"/>
               </w:rPr>
-              <w:t xml:space="preserve">62 (22.6)</w:t>
+              <w:t xml:space="preserve">68 (22.6)</w:t>
             </w:r>
           </w:p>
         </w:tc>
@@ -730,7 +730,7 @@
                 <w:szCs w:val="22"/>
                 <w:color w:val="000000"/>
               </w:rPr>
-              <w:t xml:space="preserve">18 (19.4)</w:t>
+              <w:t xml:space="preserve">20 (19.6)</w:t>
             </w:r>
           </w:p>
         </w:tc>
@@ -761,7 +761,7 @@
                 <w:szCs w:val="22"/>
                 <w:color w:val="000000"/>
               </w:rPr>
-              <w:t xml:space="preserve">26 (28.3)</w:t>
+              <w:t xml:space="preserve">27 (26.7)</w:t>
             </w:r>
           </w:p>
         </w:tc>
@@ -792,7 +792,7 @@
                 <w:szCs w:val="22"/>
                 <w:color w:val="000000"/>
               </w:rPr>
-              <w:t xml:space="preserve">18 (20.2)</w:t>
+              <w:t xml:space="preserve">21 (21.4)</w:t>
             </w:r>
           </w:p>
         </w:tc>

</xml_diff>

<commit_message>
L2C Q4 2021 report draft 2
Made some changes that Jenn requested.
</commit_message>
<xml_diff>
--- a/quarterly_reports/table_12_ft.docx
+++ b/quarterly_reports/table_12_ft.docx
@@ -242,7 +242,7 @@
                 <w:szCs w:val="22"/>
                 <w:color w:val="000000"/>
               </w:rPr>
-              <w:t xml:space="preserve">217 (72.1)</w:t>
+              <w:t xml:space="preserve">219 (72.0)</w:t>
             </w:r>
           </w:p>
         </w:tc>
@@ -300,7 +300,7 @@
                 <w:szCs w:val="22"/>
                 <w:color w:val="000000"/>
               </w:rPr>
-              <w:t xml:space="preserve">69 (68.3)</w:t>
+              <w:t xml:space="preserve">69 (67.6)</w:t>
             </w:r>
           </w:p>
         </w:tc>
@@ -329,7 +329,7 @@
                 <w:szCs w:val="22"/>
                 <w:color w:val="000000"/>
               </w:rPr>
-              <w:t xml:space="preserve">72 (73.5)</w:t>
+              <w:t xml:space="preserve">74 (74.0)</w:t>
             </w:r>
           </w:p>
         </w:tc>
@@ -393,7 +393,7 @@
                 <w:szCs w:val="22"/>
                 <w:color w:val="000000"/>
               </w:rPr>
-              <w:t xml:space="preserve">32 (10.6)</w:t>
+              <w:t xml:space="preserve">32 (10.5)</w:t>
             </w:r>
           </w:p>
         </w:tc>
@@ -451,7 +451,7 @@
                 <w:szCs w:val="22"/>
                 <w:color w:val="000000"/>
               </w:rPr>
-              <w:t xml:space="preserve">11 (10.9)</w:t>
+              <w:t xml:space="preserve">11 (10.8)</w:t>
             </w:r>
           </w:p>
         </w:tc>
@@ -480,7 +480,7 @@
                 <w:szCs w:val="22"/>
                 <w:color w:val="000000"/>
               </w:rPr>
-              <w:t xml:space="preserve">8 (8.2)</w:t>
+              <w:t xml:space="preserve">8 (8.0)</w:t>
             </w:r>
           </w:p>
         </w:tc>
@@ -544,7 +544,7 @@
                 <w:szCs w:val="22"/>
                 <w:color w:val="000000"/>
               </w:rPr>
-              <w:t xml:space="preserve">143 (47.5)</w:t>
+              <w:t xml:space="preserve">144 (47.4)</w:t>
             </w:r>
           </w:p>
         </w:tc>
@@ -602,7 +602,7 @@
                 <w:szCs w:val="22"/>
                 <w:color w:val="000000"/>
               </w:rPr>
-              <w:t xml:space="preserve">45 (44.6)</w:t>
+              <w:t xml:space="preserve">45 (44.1)</w:t>
             </w:r>
           </w:p>
         </w:tc>
@@ -631,7 +631,7 @@
                 <w:szCs w:val="22"/>
                 <w:color w:val="000000"/>
               </w:rPr>
-              <w:t xml:space="preserve">51 (52.0)</w:t>
+              <w:t xml:space="preserve">52 (52.0)</w:t>
             </w:r>
           </w:p>
         </w:tc>
@@ -699,7 +699,7 @@
                 <w:szCs w:val="22"/>
                 <w:color w:val="000000"/>
               </w:rPr>
-              <w:t xml:space="preserve">68 (22.6)</w:t>
+              <w:t xml:space="preserve">69 (22.7)</w:t>
             </w:r>
           </w:p>
         </w:tc>
@@ -761,7 +761,7 @@
                 <w:szCs w:val="22"/>
                 <w:color w:val="000000"/>
               </w:rPr>
-              <w:t xml:space="preserve">27 (26.7)</w:t>
+              <w:t xml:space="preserve">28 (27.5)</w:t>
             </w:r>
           </w:p>
         </w:tc>
@@ -792,7 +792,7 @@
                 <w:szCs w:val="22"/>
                 <w:color w:val="000000"/>
               </w:rPr>
-              <w:t xml:space="preserve">21 (21.4)</w:t>
+              <w:t xml:space="preserve">21 (21.0)</w:t>
             </w:r>
           </w:p>
         </w:tc>

</xml_diff>